<commit_message>
Registro de todos los usuarios hechos
Falta por comprobar las cosas porque no me deja acceder a la página
</commit_message>
<xml_diff>
--- a/Hackathon/Estimación costes.docx
+++ b/Hackathon/Estimación costes.docx
@@ -50,7 +50,6 @@
         </w:rPr>
         <w:t>Acme-</w:t>
       </w:r>
-      <w:proofErr w:type="spellStart"/>
       <w:r>
         <w:rPr>
           <w:rFonts w:asciiTheme="majorHAnsi" w:hAnsiTheme="majorHAnsi" w:cstheme="majorHAnsi"/>
@@ -58,9 +57,8 @@
           <w:sz w:val="50"/>
           <w:szCs w:val="50"/>
         </w:rPr>
-        <w:t>Parade</w:t>
+        <w:t>Series</w:t>
       </w:r>
-      <w:proofErr w:type="spellEnd"/>
     </w:p>
     <w:p>
       <w:pPr>
@@ -217,7 +215,7 @@
               <w:cnfStyle w:val="000000100000" w:firstRow="0" w:lastRow="0" w:firstColumn="0" w:lastColumn="0" w:oddVBand="0" w:evenVBand="0" w:oddHBand="1" w:evenHBand="0" w:firstRowFirstColumn="0" w:firstRowLastColumn="0" w:lastRowFirstColumn="0" w:lastRowLastColumn="0"/>
             </w:pPr>
             <w:r>
-              <w:t>5</w:t>
+              <w:t>12</w:t>
             </w:r>
             <w:r>
               <w:t>h</w:t>
@@ -241,7 +239,7 @@
               <w:t>x</w:t>
             </w:r>
             <w:r>
-              <w:t>5</w:t>
+              <w:t>12</w:t>
             </w:r>
           </w:p>
         </w:tc>
@@ -468,7 +466,10 @@
               <w:t>14x</w:t>
             </w:r>
             <w:r>
-              <w:t>100</w:t>
+              <w:t>1</w:t>
+            </w:r>
+            <w:r>
+              <w:t>50</w:t>
             </w:r>
           </w:p>
         </w:tc>
@@ -670,7 +671,10 @@
               <w:cnfStyle w:val="000000100000" w:firstRow="0" w:lastRow="0" w:firstColumn="0" w:lastColumn="0" w:oddVBand="0" w:evenVBand="0" w:oddHBand="1" w:evenHBand="0" w:firstRowFirstColumn="0" w:firstRowLastColumn="0" w:lastRowFirstColumn="0" w:lastRowLastColumn="0"/>
             </w:pPr>
             <w:r>
-              <w:t>264</w:t>
+              <w:t>2</w:t>
+            </w:r>
+            <w:r>
+              <w:t>71</w:t>
             </w:r>
             <w:r>
               <w:t xml:space="preserve">h </w:t>
@@ -688,7 +692,10 @@
               <w:cnfStyle w:val="000000100000" w:firstRow="0" w:lastRow="0" w:firstColumn="0" w:lastColumn="0" w:oddVBand="0" w:evenVBand="0" w:oddHBand="1" w:evenHBand="0" w:firstRowFirstColumn="0" w:firstRowLastColumn="0" w:lastRowFirstColumn="0" w:lastRowLastColumn="0"/>
             </w:pPr>
             <w:r>
-              <w:t>3700</w:t>
+              <w:t>3</w:t>
+            </w:r>
+            <w:r>
+              <w:t>800</w:t>
             </w:r>
             <w:r>
               <w:t>€</w:t>
@@ -710,7 +717,13 @@
     </w:p>
     <w:p>
       <w:r>
-        <w:t>El precio con impuestos se obtiene multiplicando por 1,4 el precio (5180€), el cual sería el mostrado al cliente como coste de su proyecto.</w:t>
+        <w:t>El precio con impuestos se obtiene multiplicando por 1,4 el precio (</w:t>
+      </w:r>
+      <w:r>
+        <w:t>5320</w:t>
+      </w:r>
+      <w:r>
+        <w:t>€), el cual sería el mostrado al cliente como coste de su proyecto.</w:t>
       </w:r>
       <w:bookmarkStart w:id="0" w:name="_GoBack"/>
       <w:bookmarkEnd w:id="0"/>
@@ -742,7 +755,7 @@
       </w:pPr>
     </w:pPrDefault>
   </w:docDefaults>
-  <w:latentStyles w:defLockedState="0" w:defUIPriority="99" w:defSemiHidden="0" w:defUnhideWhenUsed="0" w:defQFormat="0" w:count="375">
+  <w:latentStyles w:defLockedState="0" w:defUIPriority="99" w:defSemiHidden="0" w:defUnhideWhenUsed="0" w:defQFormat="0" w:count="376">
     <w:lsdException w:name="Normal" w:uiPriority="0" w:qFormat="1"/>
     <w:lsdException w:name="heading 1" w:uiPriority="9" w:qFormat="1"/>
     <w:lsdException w:name="heading 2" w:semiHidden="1" w:uiPriority="9" w:unhideWhenUsed="1" w:qFormat="1"/>
@@ -848,7 +861,6 @@
     <w:lsdException w:name="HTML Sample" w:semiHidden="1" w:unhideWhenUsed="1"/>
     <w:lsdException w:name="HTML Typewriter" w:semiHidden="1" w:unhideWhenUsed="1"/>
     <w:lsdException w:name="HTML Variable" w:semiHidden="1" w:unhideWhenUsed="1"/>
-    <w:lsdException w:name="Normal Table" w:semiHidden="1" w:unhideWhenUsed="1"/>
     <w:lsdException w:name="annotation subject" w:semiHidden="1" w:unhideWhenUsed="1"/>
     <w:lsdException w:name="No List" w:semiHidden="1" w:unhideWhenUsed="1"/>
     <w:lsdException w:name="Outline List 1" w:semiHidden="1" w:unhideWhenUsed="1"/>
@@ -895,10 +907,8 @@
     <w:lsdException w:name="Table Subtle 2" w:semiHidden="1" w:unhideWhenUsed="1"/>
     <w:lsdException w:name="Table Web 1" w:semiHidden="1" w:unhideWhenUsed="1"/>
     <w:lsdException w:name="Table Web 2" w:semiHidden="1" w:unhideWhenUsed="1"/>
-    <w:lsdException w:name="Table Web 3" w:semiHidden="1" w:unhideWhenUsed="1"/>
     <w:lsdException w:name="Balloon Text" w:semiHidden="1" w:unhideWhenUsed="1"/>
     <w:lsdException w:name="Table Grid" w:uiPriority="39"/>
-    <w:lsdException w:name="Table Theme" w:semiHidden="1" w:unhideWhenUsed="1"/>
     <w:lsdException w:name="Placeholder Text" w:semiHidden="1"/>
     <w:lsdException w:name="No Spacing" w:uiPriority="1" w:qFormat="1"/>
     <w:lsdException w:name="Light Shading" w:uiPriority="60"/>
@@ -1118,6 +1128,7 @@
     <w:lsdException w:name="Smart Hyperlink" w:semiHidden="1" w:unhideWhenUsed="1"/>
     <w:lsdException w:name="Hashtag" w:semiHidden="1" w:unhideWhenUsed="1"/>
     <w:lsdException w:name="Unresolved Mention" w:semiHidden="1" w:unhideWhenUsed="1"/>
+    <w:lsdException w:name="Smart Link" w:semiHidden="1" w:unhideWhenUsed="1"/>
   </w:latentStyles>
   <w:style w:type="paragraph" w:default="1" w:styleId="Normal">
     <w:name w:val="Normal"/>
@@ -2056,7 +2067,7 @@
 </file>
 
 <file path=customXml/itemProps1.xml><?xml version="1.0" encoding="utf-8"?>
-<ds:datastoreItem xmlns:ds="http://schemas.openxmlformats.org/officeDocument/2006/customXml" ds:itemID="{D313268D-3AB2-49AE-8941-CD8AD07B1112}">
+<ds:datastoreItem xmlns:ds="http://schemas.openxmlformats.org/officeDocument/2006/customXml" ds:itemID="{37AAF3D7-DF68-4F82-9EC0-FE47CC97543B}">
   <ds:schemaRefs>
     <ds:schemaRef ds:uri="http://schemas.openxmlformats.org/officeDocument/2006/bibliography"/>
   </ds:schemaRefs>

</xml_diff>